<commit_message>
Anonymizing for peer review
</commit_message>
<xml_diff>
--- a/admin/irb/metaware22a_ResearchInformationSheet.docx
+++ b/admin/irb/metaware22a_ResearchInformationSheet.docx
@@ -1380,7 +1380,16 @@
                               <w:sz w:val="20"/>
                               <w:szCs w:val="20"/>
                             </w:rPr>
-                            <w:t>Approval Date:   M</w:t>
+                            <w:t xml:space="preserve">Approval Date:   </w:t>
+                          </w:r>
+                          <w:proofErr w:type="spellStart"/>
+                          <w:r>
+                            <w:rPr>
+                              <w:rFonts w:ascii="Arial" w:hAnsi="Arial" w:cs="Arial"/>
+                              <w:sz w:val="20"/>
+                              <w:szCs w:val="20"/>
+                            </w:rPr>
+                            <w:t>M</w:t>
                           </w:r>
                           <w:r>
                             <w:rPr>
@@ -1389,7 +1398,17 @@
                               <w:szCs w:val="20"/>
                               <w:u w:val="single"/>
                             </w:rPr>
-                            <w:t>onthname dd, 20yy</w:t>
+                            <w:t>onthname</w:t>
+                          </w:r>
+                          <w:proofErr w:type="spellEnd"/>
+                          <w:r>
+                            <w:rPr>
+                              <w:rFonts w:ascii="Arial" w:hAnsi="Arial" w:cs="Arial"/>
+                              <w:sz w:val="20"/>
+                              <w:szCs w:val="20"/>
+                              <w:u w:val="single"/>
+                            </w:rPr>
+                            <w:t xml:space="preserve"> dd, 20yy</w:t>
                           </w:r>
                           <w:r>
                             <w:rPr>
@@ -1399,6 +1418,7 @@
                             </w:rPr>
                             <w:t xml:space="preserve"> Expiration Date: </w:t>
                           </w:r>
+                          <w:proofErr w:type="spellStart"/>
                           <w:r>
                             <w:rPr>
                               <w:rFonts w:ascii="Arial" w:hAnsi="Arial" w:cs="Arial"/>
@@ -1406,7 +1426,17 @@
                               <w:szCs w:val="20"/>
                               <w:u w:val="single"/>
                             </w:rPr>
-                            <w:t>Monthname dd, 20yy</w:t>
+                            <w:t>Monthname</w:t>
+                          </w:r>
+                          <w:proofErr w:type="spellEnd"/>
+                          <w:r>
+                            <w:rPr>
+                              <w:rFonts w:ascii="Arial" w:hAnsi="Arial" w:cs="Arial"/>
+                              <w:sz w:val="20"/>
+                              <w:szCs w:val="20"/>
+                              <w:u w:val="single"/>
+                            </w:rPr>
+                            <w:t xml:space="preserve"> dd, 20yy</w:t>
                           </w:r>
                         </w:p>
                       </w:txbxContent>
@@ -1558,6 +1588,7 @@
               <w:iCs/>
               <w:sz w:val="20"/>
               <w:szCs w:val="20"/>
+              <w:highlight w:val="black"/>
             </w:rPr>
           </w:pPr>
           <w:r>
@@ -1565,6 +1596,7 @@
               <w:iCs/>
               <w:sz w:val="22"/>
               <w:szCs w:val="22"/>
+              <w:highlight w:val="black"/>
             </w:rPr>
             <w:t xml:space="preserve">Michael </w:t>
           </w:r>
@@ -1573,6 +1605,7 @@
               <w:iCs/>
               <w:sz w:val="22"/>
               <w:szCs w:val="22"/>
+              <w:highlight w:val="black"/>
             </w:rPr>
             <w:t xml:space="preserve">C. </w:t>
           </w:r>
@@ -1581,6 +1614,7 @@
               <w:iCs/>
               <w:sz w:val="22"/>
               <w:szCs w:val="22"/>
+              <w:highlight w:val="black"/>
             </w:rPr>
             <w:t>Frank</w:t>
           </w:r>
@@ -1667,6 +1701,7 @@
               <w:bCs/>
               <w:sz w:val="20"/>
               <w:szCs w:val="20"/>
+              <w:highlight w:val="black"/>
             </w:rPr>
             <w:t>Participant experience</w:t>
           </w:r>
@@ -1676,6 +1711,7 @@
               <w:bCs/>
               <w:sz w:val="20"/>
               <w:szCs w:val="20"/>
+              <w:highlight w:val="black"/>
             </w:rPr>
             <w:t xml:space="preserve"> study</w:t>
           </w:r>

</xml_diff>